<commit_message>
Fix typo in question1.docx
</commit_message>
<xml_diff>
--- a/question1.docx
+++ b/question1.docx
@@ -625,11 +625,11 @@
       </w:tr>
     </w:tbl>
     <w:p>
-      <w:proofErr w:type="spellStart"/>
       <w:r>
-        <w:t>Github</w:t>
+        <w:t>GitHub</w:t>
       </w:r>
-      <w:proofErr w:type="spellEnd"/>
+      <w:bookmarkStart w:id="0" w:name="_GoBack"/>
+      <w:bookmarkEnd w:id="0"/>
       <w:r>
         <w:t xml:space="preserve"> repository: </w:t>
       </w:r>
@@ -671,28 +671,8 @@
           <w:color w:val="24292E"/>
           <w:shd w:val="clear" w:color="auto" w:fill="FFFFFF"/>
         </w:rPr>
-        <w:t xml:space="preserve">Ivelin Angelov, Laura Bishop, Ethan Graham, Scott </w:t>
+        <w:t>Ivelin Angelov, Laura Bishop, Ethan Graham, Scott Gozdzialski</w:t>
       </w:r>
-      <w:proofErr w:type="spellStart"/>
-      <w:r>
-        <w:rPr>
-          <w:rFonts w:ascii="Helvetica" w:eastAsia="Times New Roman" w:hAnsi="Helvetica" w:cs="Times New Roman"/>
-          <w:color w:val="24292E"/>
-          <w:shd w:val="clear" w:color="auto" w:fill="FFFFFF"/>
-        </w:rPr>
-        <w:t>Goz</w:t>
-      </w:r>
-      <w:bookmarkStart w:id="0" w:name="_GoBack"/>
-      <w:bookmarkEnd w:id="0"/>
-      <w:r>
-        <w:rPr>
-          <w:rFonts w:ascii="Helvetica" w:eastAsia="Times New Roman" w:hAnsi="Helvetica" w:cs="Times New Roman"/>
-          <w:color w:val="24292E"/>
-          <w:shd w:val="clear" w:color="auto" w:fill="FFFFFF"/>
-        </w:rPr>
-        <w:t>dzialski</w:t>
-      </w:r>
-      <w:proofErr w:type="spellEnd"/>
     </w:p>
     <w:p/>
     <w:sectPr>
@@ -824,6 +804,7 @@
     <w:lsdException w:name="HTML Sample" w:semiHidden="1" w:unhideWhenUsed="1"/>
     <w:lsdException w:name="HTML Typewriter" w:semiHidden="1" w:unhideWhenUsed="1"/>
     <w:lsdException w:name="HTML Variable" w:semiHidden="1" w:unhideWhenUsed="1"/>
+    <w:lsdException w:name="Normal Table" w:semiHidden="1" w:unhideWhenUsed="1"/>
     <w:lsdException w:name="annotation subject" w:semiHidden="1" w:unhideWhenUsed="1"/>
     <w:lsdException w:name="No List" w:semiHidden="1" w:unhideWhenUsed="1"/>
     <w:lsdException w:name="Outline List 1" w:semiHidden="1" w:unhideWhenUsed="1"/>
@@ -869,9 +850,11 @@
     <w:lsdException w:name="Table Subtle 1" w:semiHidden="1" w:unhideWhenUsed="1"/>
     <w:lsdException w:name="Table Subtle 2" w:semiHidden="1" w:unhideWhenUsed="1"/>
     <w:lsdException w:name="Table Web 1" w:semiHidden="1" w:unhideWhenUsed="1"/>
+    <w:lsdException w:name="Table Web 2" w:semiHidden="1" w:unhideWhenUsed="1"/>
     <w:lsdException w:name="Table Web 3" w:semiHidden="1" w:unhideWhenUsed="1"/>
     <w:lsdException w:name="Balloon Text" w:semiHidden="1" w:unhideWhenUsed="1"/>
     <w:lsdException w:name="Table Grid" w:uiPriority="39"/>
+    <w:lsdException w:name="Table Theme" w:semiHidden="1" w:unhideWhenUsed="1"/>
     <w:lsdException w:name="Note Level 1" w:semiHidden="1" w:unhideWhenUsed="1"/>
     <w:lsdException w:name="Note Level 2" w:semiHidden="1" w:unhideWhenUsed="1"/>
     <w:lsdException w:name="Note Level 3" w:semiHidden="1" w:unhideWhenUsed="1"/>

</xml_diff>